<commit_message>
aprendendo sobre cardinalidade de relacionamentos
</commit_message>
<xml_diff>
--- a/MODELAGEM DE DADOS.docx
+++ b/MODELAGEM DE DADOS.docx
@@ -63,45 +63,244 @@
           <w:szCs w:val="28"/>
         </w:rPr>
       </w:pPr>
+    </w:p>
+    <w:p>
+      <w:pPr>
+        <w:rPr>
+          <w:sz w:val="28"/>
+          <w:szCs w:val="28"/>
+        </w:rPr>
+      </w:pPr>
+      <w:r>
+        <w:rPr>
+          <w:sz w:val="28"/>
+          <w:szCs w:val="28"/>
+        </w:rPr>
+        <w:t>Modelo Lógico – Modelo de dados que representa a estrutura de dados de um banco de dados conforme vista pelo usuário do SGBD. Neste ponto, representamos entidades, atributos e relações em estruturas de tabelas;</w:t>
+      </w:r>
+    </w:p>
+    <w:p>
+      <w:pPr>
+        <w:rPr>
+          <w:sz w:val="28"/>
+          <w:szCs w:val="28"/>
+        </w:rPr>
+      </w:pPr>
+    </w:p>
+    <w:p>
+      <w:pPr>
+        <w:rPr>
+          <w:sz w:val="28"/>
+          <w:szCs w:val="28"/>
+        </w:rPr>
+      </w:pPr>
+      <w:r>
+        <w:rPr>
+          <w:sz w:val="28"/>
+          <w:szCs w:val="28"/>
+        </w:rPr>
+        <w:t>Modelo Físico – Usado para projetar o esquema interno do banco de dados, descrevendo as tabelas, suas colunas e os relacionamentos entre elas. Sua implementação acontece por meio da linguagem SQL, específica para criação de banco de dados.</w:t>
+      </w:r>
+    </w:p>
+    <w:p>
+      <w:pPr>
+        <w:rPr>
+          <w:sz w:val="28"/>
+          <w:szCs w:val="28"/>
+        </w:rPr>
+      </w:pPr>
+    </w:p>
+    <w:p>
+      <w:pPr>
+        <w:rPr>
+          <w:sz w:val="28"/>
+          <w:szCs w:val="28"/>
+        </w:rPr>
+      </w:pPr>
+    </w:p>
+    <w:p>
+      <w:pPr>
+        <w:rPr>
+          <w:sz w:val="28"/>
+          <w:szCs w:val="28"/>
+        </w:rPr>
+      </w:pPr>
+    </w:p>
+    <w:p>
+      <w:pPr>
+        <w:rPr>
+          <w:sz w:val="28"/>
+          <w:szCs w:val="28"/>
+        </w:rPr>
+      </w:pPr>
+    </w:p>
+    <w:p>
+      <w:pPr>
+        <w:rPr>
+          <w:sz w:val="28"/>
+          <w:szCs w:val="28"/>
+        </w:rPr>
+      </w:pPr>
+    </w:p>
+    <w:p>
+      <w:pPr>
+        <w:jc w:val="center"/>
+        <w:rPr>
+          <w:sz w:val="28"/>
+          <w:szCs w:val="28"/>
+        </w:rPr>
+      </w:pPr>
+      <w:r>
+        <w:rPr>
+          <w:sz w:val="28"/>
+          <w:szCs w:val="28"/>
+        </w:rPr>
+        <w:t>CARDINALIDADE DE RELACIONAMENTOS</w:t>
+      </w:r>
+    </w:p>
+    <w:p>
+      <w:pPr>
+        <w:rPr>
+          <w:sz w:val="28"/>
+          <w:szCs w:val="28"/>
+        </w:rPr>
+      </w:pPr>
+      <w:r>
+        <w:rPr>
+          <w:sz w:val="28"/>
+          <w:szCs w:val="28"/>
+        </w:rPr>
+        <w:t>A cardinalidade define os graus de relação entre duas entidades ou tabelas.</w:t>
+      </w:r>
+    </w:p>
+    <w:p>
+      <w:pPr>
+        <w:rPr>
+          <w:sz w:val="28"/>
+          <w:szCs w:val="28"/>
+        </w:rPr>
+      </w:pPr>
+      <w:r>
+        <w:rPr>
+          <w:sz w:val="28"/>
+          <w:szCs w:val="28"/>
+        </w:rPr>
+        <w:t>Podemos ter os seguintes níveis de relacionamento:</w:t>
+      </w:r>
+    </w:p>
+    <w:p>
+      <w:pPr>
+        <w:rPr>
+          <w:sz w:val="28"/>
+          <w:szCs w:val="28"/>
+        </w:rPr>
+      </w:pPr>
+      <w:r>
+        <w:rPr>
+          <w:sz w:val="28"/>
+          <w:szCs w:val="28"/>
+        </w:rPr>
+        <w:t>1:1 (um para um)</w:t>
+      </w:r>
+    </w:p>
+    <w:p>
+      <w:pPr>
+        <w:rPr>
+          <w:sz w:val="28"/>
+          <w:szCs w:val="28"/>
+        </w:rPr>
+      </w:pPr>
+      <w:r>
+        <w:rPr>
+          <w:sz w:val="28"/>
+          <w:szCs w:val="28"/>
+        </w:rPr>
+        <w:t>1:N (um para muitos)</w:t>
+      </w:r>
+    </w:p>
+    <w:p>
+      <w:pPr>
+        <w:rPr>
+          <w:sz w:val="28"/>
+          <w:szCs w:val="28"/>
+        </w:rPr>
+      </w:pPr>
+      <w:r>
+        <w:rPr>
+          <w:sz w:val="28"/>
+          <w:szCs w:val="28"/>
+        </w:rPr>
+        <w:t xml:space="preserve">N:N (muitos para muitos) </w:t>
+      </w:r>
+    </w:p>
+    <w:p>
+      <w:pPr>
+        <w:rPr>
+          <w:sz w:val="28"/>
+          <w:szCs w:val="28"/>
+        </w:rPr>
+      </w:pPr>
+      <w:r>
+        <w:rPr>
+          <w:sz w:val="28"/>
+          <w:szCs w:val="28"/>
+        </w:rPr>
+        <w:lastRenderedPageBreak/>
+        <w:t>Exemplo – Sistema Médico</w:t>
+      </w:r>
+    </w:p>
+    <w:p>
+      <w:pPr>
+        <w:rPr>
+          <w:sz w:val="28"/>
+          <w:szCs w:val="28"/>
+        </w:rPr>
+      </w:pPr>
+      <w:r>
+        <w:rPr>
+          <w:sz w:val="28"/>
+          <w:szCs w:val="28"/>
+        </w:rPr>
+        <w:t>N:N – um médico atende diversos pacientes, assim como um paciente é atendido por diversos médicos.</w:t>
+      </w:r>
+    </w:p>
+    <w:p>
+      <w:pPr>
+        <w:rPr>
+          <w:sz w:val="28"/>
+          <w:szCs w:val="28"/>
+        </w:rPr>
+      </w:pPr>
+      <w:r>
+        <w:rPr>
+          <w:sz w:val="28"/>
+          <w:szCs w:val="28"/>
+        </w:rPr>
+        <w:t>1:N – um médico pertence a apenas um departamento, mas um departamento pode conter vários médicos.</w:t>
+      </w:r>
+    </w:p>
+    <w:p>
+      <w:pPr>
+        <w:rPr>
+          <w:sz w:val="28"/>
+          <w:szCs w:val="28"/>
+        </w:rPr>
+      </w:pPr>
+      <w:r>
+        <w:rPr>
+          <w:sz w:val="28"/>
+          <w:szCs w:val="28"/>
+        </w:rPr>
+        <w:t xml:space="preserve">1:1 – um paciente pode ficar em um leito, assim como cada leito individual só pode ter </w:t>
+      </w:r>
       <w:bookmarkStart w:id="0" w:name="_GoBack"/>
       <w:bookmarkEnd w:id="0"/>
-    </w:p>
-    <w:p>
-      <w:pPr>
-        <w:rPr>
-          <w:sz w:val="28"/>
-          <w:szCs w:val="28"/>
-        </w:rPr>
-      </w:pPr>
-      <w:r>
-        <w:rPr>
-          <w:sz w:val="28"/>
-          <w:szCs w:val="28"/>
-        </w:rPr>
-        <w:t>Modelo Lógico – Modelo de dados que representa a estrutura de dados de um banco de dados conforme vista pelo usuário do SGBD. Neste ponto, representamos entidades, atributos e relações em estruturas de tabelas;</w:t>
-      </w:r>
-    </w:p>
-    <w:p>
-      <w:pPr>
-        <w:rPr>
-          <w:sz w:val="28"/>
-          <w:szCs w:val="28"/>
-        </w:rPr>
-      </w:pPr>
-    </w:p>
-    <w:p>
-      <w:pPr>
-        <w:rPr>
-          <w:sz w:val="28"/>
-          <w:szCs w:val="28"/>
-        </w:rPr>
-      </w:pPr>
-      <w:r>
-        <w:rPr>
-          <w:sz w:val="28"/>
-          <w:szCs w:val="28"/>
-        </w:rPr>
-        <w:t>Modelo Físico – Usado para projetar o esquema interno do banco de dados, descrevendo as tabelas, suas colunas e os relacionamentos entre elas. Sua implementação acontece por meio da linguagem SQL, específica para criação de banco de dados.</w:t>
+      <w:r>
+        <w:rPr>
+          <w:sz w:val="28"/>
+          <w:szCs w:val="28"/>
+        </w:rPr>
+        <w:t>um paciente.</w:t>
       </w:r>
     </w:p>
     <w:sectPr>
@@ -112,6 +311,56 @@
     </w:sectPr>
   </w:body>
 </w:document>
+</file>
+
+<file path=word/endnotes.xml><?xml version="1.0" encoding="utf-8"?>
+<w:endnotes xmlns:wpc="http://schemas.microsoft.com/office/word/2010/wordprocessingCanvas" xmlns:cx="http://schemas.microsoft.com/office/drawing/2014/chartex" xmlns:cx1="http://schemas.microsoft.com/office/drawing/2015/9/8/chartex" xmlns:cx2="http://schemas.microsoft.com/office/drawing/2015/10/21/chartex" xmlns:cx3="http://schemas.microsoft.com/office/drawing/2016/5/9/chartex" xmlns:cx4="http://schemas.microsoft.com/office/drawing/2016/5/10/chartex" xmlns:cx5="http://schemas.microsoft.com/office/drawing/2016/5/11/chartex" xmlns:cx6="http://schemas.microsoft.com/office/drawing/2016/5/12/chartex" xmlns:cx7="http://schemas.microsoft.com/office/drawing/2016/5/13/chartex" xmlns:cx8="http://schemas.microsoft.com/office/drawing/2016/5/14/chartex" xmlns:mc="http://schemas.openxmlformats.org/markup-compatibility/2006" xmlns:aink="http://schemas.microsoft.com/office/drawing/2016/ink" xmlns:am3d="http://schemas.microsoft.com/office/drawing/2017/model3d" xmlns:o="urn:schemas-microsoft-com:office:office" xmlns:r="http://schemas.openxmlformats.org/officeDocument/2006/relationships" xmlns:m="http://schemas.openxmlformats.org/officeDocument/2006/math" xmlns:v="urn:schemas-microsoft-com:vml" xmlns:wp14="http://schemas.microsoft.com/office/word/2010/wordprocessingDrawing" xmlns:wp="http://schemas.openxmlformats.org/drawingml/2006/wordprocessingDrawing" xmlns:w10="urn:schemas-microsoft-com:office:word" xmlns:w="http://schemas.openxmlformats.org/wordprocessingml/2006/main" xmlns:w14="http://schemas.microsoft.com/office/word/2010/wordml" xmlns:w15="http://schemas.microsoft.com/office/word/2012/wordml" xmlns:w16cid="http://schemas.microsoft.com/office/word/2016/wordml/cid" xmlns:w16se="http://schemas.microsoft.com/office/word/2015/wordml/symex" xmlns:wpg="http://schemas.microsoft.com/office/word/2010/wordprocessingGroup" xmlns:wpi="http://schemas.microsoft.com/office/word/2010/wordprocessingInk" xmlns:wne="http://schemas.microsoft.com/office/word/2006/wordml" xmlns:wps="http://schemas.microsoft.com/office/word/2010/wordprocessingShape" mc:Ignorable="w14 w15 w16se w16cid wp14">
+  <w:endnote w:type="separator" w:id="-1">
+    <w:p>
+      <w:pPr>
+        <w:spacing w:after="0" w:line="240" w:lineRule="auto"/>
+      </w:pPr>
+      <w:r>
+        <w:separator/>
+      </w:r>
+    </w:p>
+  </w:endnote>
+  <w:endnote w:type="continuationSeparator" w:id="0">
+    <w:p>
+      <w:pPr>
+        <w:spacing w:after="0" w:line="240" w:lineRule="auto"/>
+      </w:pPr>
+      <w:r>
+        <w:continuationSeparator/>
+      </w:r>
+    </w:p>
+  </w:endnote>
+</w:endnotes>
+</file>
+
+<file path=word/footnotes.xml><?xml version="1.0" encoding="utf-8"?>
+<w:footnotes xmlns:wpc="http://schemas.microsoft.com/office/word/2010/wordprocessingCanvas" xmlns:cx="http://schemas.microsoft.com/office/drawing/2014/chartex" xmlns:cx1="http://schemas.microsoft.com/office/drawing/2015/9/8/chartex" xmlns:cx2="http://schemas.microsoft.com/office/drawing/2015/10/21/chartex" xmlns:cx3="http://schemas.microsoft.com/office/drawing/2016/5/9/chartex" xmlns:cx4="http://schemas.microsoft.com/office/drawing/2016/5/10/chartex" xmlns:cx5="http://schemas.microsoft.com/office/drawing/2016/5/11/chartex" xmlns:cx6="http://schemas.microsoft.com/office/drawing/2016/5/12/chartex" xmlns:cx7="http://schemas.microsoft.com/office/drawing/2016/5/13/chartex" xmlns:cx8="http://schemas.microsoft.com/office/drawing/2016/5/14/chartex" xmlns:mc="http://schemas.openxmlformats.org/markup-compatibility/2006" xmlns:aink="http://schemas.microsoft.com/office/drawing/2016/ink" xmlns:am3d="http://schemas.microsoft.com/office/drawing/2017/model3d" xmlns:o="urn:schemas-microsoft-com:office:office" xmlns:r="http://schemas.openxmlformats.org/officeDocument/2006/relationships" xmlns:m="http://schemas.openxmlformats.org/officeDocument/2006/math" xmlns:v="urn:schemas-microsoft-com:vml" xmlns:wp14="http://schemas.microsoft.com/office/word/2010/wordprocessingDrawing" xmlns:wp="http://schemas.openxmlformats.org/drawingml/2006/wordprocessingDrawing" xmlns:w10="urn:schemas-microsoft-com:office:word" xmlns:w="http://schemas.openxmlformats.org/wordprocessingml/2006/main" xmlns:w14="http://schemas.microsoft.com/office/word/2010/wordml" xmlns:w15="http://schemas.microsoft.com/office/word/2012/wordml" xmlns:w16cid="http://schemas.microsoft.com/office/word/2016/wordml/cid" xmlns:w16se="http://schemas.microsoft.com/office/word/2015/wordml/symex" xmlns:wpg="http://schemas.microsoft.com/office/word/2010/wordprocessingGroup" xmlns:wpi="http://schemas.microsoft.com/office/word/2010/wordprocessingInk" xmlns:wne="http://schemas.microsoft.com/office/word/2006/wordml" xmlns:wps="http://schemas.microsoft.com/office/word/2010/wordprocessingShape" mc:Ignorable="w14 w15 w16se w16cid wp14">
+  <w:footnote w:type="separator" w:id="-1">
+    <w:p>
+      <w:pPr>
+        <w:spacing w:after="0" w:line="240" w:lineRule="auto"/>
+      </w:pPr>
+      <w:r>
+        <w:separator/>
+      </w:r>
+    </w:p>
+  </w:footnote>
+  <w:footnote w:type="continuationSeparator" w:id="0">
+    <w:p>
+      <w:pPr>
+        <w:spacing w:after="0" w:line="240" w:lineRule="auto"/>
+      </w:pPr>
+      <w:r>
+        <w:continuationSeparator/>
+      </w:r>
+    </w:p>
+  </w:footnote>
+</w:footnotes>
 </file>
 
 <file path=word/styles.xml><?xml version="1.0" encoding="utf-8"?>
@@ -539,6 +788,61 @@
     <w:semiHidden/>
     <w:unhideWhenUsed/>
   </w:style>
+  <w:style w:type="paragraph" w:styleId="PargrafodaLista">
+    <w:name w:val="List Paragraph"/>
+    <w:basedOn w:val="Normal"/>
+    <w:uiPriority w:val="34"/>
+    <w:qFormat/>
+    <w:rsid w:val="00D046BB"/>
+    <w:pPr>
+      <w:ind w:left="720"/>
+      <w:contextualSpacing/>
+    </w:pPr>
+  </w:style>
+  <w:style w:type="paragraph" w:styleId="Cabealho">
+    <w:name w:val="header"/>
+    <w:basedOn w:val="Normal"/>
+    <w:link w:val="CabealhoChar"/>
+    <w:uiPriority w:val="99"/>
+    <w:unhideWhenUsed/>
+    <w:rsid w:val="0083360F"/>
+    <w:pPr>
+      <w:tabs>
+        <w:tab w:val="center" w:pos="4252"/>
+        <w:tab w:val="right" w:pos="8504"/>
+      </w:tabs>
+      <w:spacing w:after="0" w:line="240" w:lineRule="auto"/>
+    </w:pPr>
+  </w:style>
+  <w:style w:type="character" w:customStyle="1" w:styleId="CabealhoChar">
+    <w:name w:val="Cabeçalho Char"/>
+    <w:basedOn w:val="Fontepargpadro"/>
+    <w:link w:val="Cabealho"/>
+    <w:uiPriority w:val="99"/>
+    <w:rsid w:val="0083360F"/>
+  </w:style>
+  <w:style w:type="paragraph" w:styleId="Rodap">
+    <w:name w:val="footer"/>
+    <w:basedOn w:val="Normal"/>
+    <w:link w:val="RodapChar"/>
+    <w:uiPriority w:val="99"/>
+    <w:unhideWhenUsed/>
+    <w:rsid w:val="0083360F"/>
+    <w:pPr>
+      <w:tabs>
+        <w:tab w:val="center" w:pos="4252"/>
+        <w:tab w:val="right" w:pos="8504"/>
+      </w:tabs>
+      <w:spacing w:after="0" w:line="240" w:lineRule="auto"/>
+    </w:pPr>
+  </w:style>
+  <w:style w:type="character" w:customStyle="1" w:styleId="RodapChar">
+    <w:name w:val="Rodapé Char"/>
+    <w:basedOn w:val="Fontepargpadro"/>
+    <w:link w:val="Rodap"/>
+    <w:uiPriority w:val="99"/>
+    <w:rsid w:val="0083360F"/>
+  </w:style>
 </w:styles>
 </file>
 

</xml_diff>